<commit_message>
small update on summary
</commit_message>
<xml_diff>
--- a/Assigned/Dynamic predictive maintenance for multiple components using data-driven probabilistic RUL prognostics/Summary.docx
+++ b/Assigned/Dynamic predictive maintenance for multiple components using data-driven probabilistic RUL prognostics/Summary.docx
@@ -15,10 +15,7 @@
         <w:pStyle w:val="whitespace-pre-wrap"/>
       </w:pPr>
       <w:r>
-        <w:t xml:space="preserve">The paper </w:t>
-      </w:r>
-      <w:r>
-        <w:t>addresses the limitations of existing studies that focus either on point RUL estimates or on maintenance planning models that rely on generic probability distributions.</w:t>
+        <w:t>The paper addresses the limitations of existing studies that focus either on point RUL estimates or on maintenance planning models that rely on generic probability distributions.</w:t>
       </w:r>
     </w:p>
     <w:p>
@@ -44,24 +41,15 @@
           <w:color w:val="0F9ED5" w:themeColor="accent4"/>
           <w:u w:val="single"/>
         </w:rPr>
-        <w:instrText xml:space="preserve"> REF _Ref165986928 \r \h </w:instrText>
-      </w:r>
-      <w:r>
-        <w:rPr>
-          <w:b/>
-          <w:bCs/>
-          <w:color w:val="0F9ED5" w:themeColor="accent4"/>
-          <w:u w:val="single"/>
-        </w:rPr>
-      </w:r>
-      <w:r>
-        <w:rPr>
-          <w:b/>
-          <w:bCs/>
-          <w:color w:val="0F9ED5" w:themeColor="accent4"/>
-          <w:u w:val="single"/>
-        </w:rPr>
-        <w:instrText xml:space="preserve"> \* MERGEFORMAT </w:instrText>
+        <w:instrText xml:space="preserve"> REF _Ref165986928 \r \h  \* MERGEFORMAT </w:instrText>
+      </w:r>
+      <w:r>
+        <w:rPr>
+          <w:b/>
+          <w:bCs/>
+          <w:color w:val="0F9ED5" w:themeColor="accent4"/>
+          <w:u w:val="single"/>
+        </w:rPr>
       </w:r>
       <w:r>
         <w:rPr>
@@ -91,7 +79,131 @@
         <w:fldChar w:fldCharType="end"/>
       </w:r>
       <w:r>
-        <w:t>) architecture combined with Monte Carlo dropout</w:t>
+        <w:t>) architecture combined with Monte Carlo dropout (</w:t>
+      </w:r>
+      <w:r>
+        <w:rPr>
+          <w:b/>
+          <w:bCs/>
+          <w:color w:val="0F9ED5" w:themeColor="accent4"/>
+          <w:u w:val="single"/>
+        </w:rPr>
+        <w:fldChar w:fldCharType="begin"/>
+      </w:r>
+      <w:r>
+        <w:rPr>
+          <w:b/>
+          <w:bCs/>
+          <w:color w:val="0F9ED5" w:themeColor="accent4"/>
+          <w:u w:val="single"/>
+        </w:rPr>
+        <w:instrText xml:space="preserve"> REF _Ref165987009 \r \h  \* MERGEFORMAT </w:instrText>
+      </w:r>
+      <w:r>
+        <w:rPr>
+          <w:b/>
+          <w:bCs/>
+          <w:color w:val="0F9ED5" w:themeColor="accent4"/>
+          <w:u w:val="single"/>
+        </w:rPr>
+      </w:r>
+      <w:r>
+        <w:rPr>
+          <w:b/>
+          <w:bCs/>
+          <w:color w:val="0F9ED5" w:themeColor="accent4"/>
+          <w:u w:val="single"/>
+        </w:rPr>
+        <w:fldChar w:fldCharType="separate"/>
+      </w:r>
+      <w:r>
+        <w:rPr>
+          <w:b/>
+          <w:bCs/>
+          <w:color w:val="0F9ED5" w:themeColor="accent4"/>
+          <w:u w:val="single"/>
+        </w:rPr>
+        <w:t>2</w:t>
+      </w:r>
+      <w:r>
+        <w:rPr>
+          <w:b/>
+          <w:bCs/>
+          <w:color w:val="0F9ED5" w:themeColor="accent4"/>
+          <w:u w:val="single"/>
+        </w:rPr>
+        <w:fldChar w:fldCharType="end"/>
+      </w:r>
+      <w:r>
+        <w:t xml:space="preserve">) to estimate the probability density function of the RUL. The CNN is trained on the C-MAPSS dataset, which contains sensor data from turbofan engines. The architecture and hyperparameters </w:t>
+      </w:r>
+      <w:hyperlink r:id="rId5" w:history="1"/>
+      <w:r>
+        <w:t>of the CNN are detailed in subsections 2.2 and 3.1.</w:t>
+      </w:r>
+    </w:p>
+    <w:p>
+      <w:pPr>
+        <w:pStyle w:val="whitespace-pre-wrap"/>
+      </w:pPr>
+      <w:r>
+        <w:t>The performance of the probabilistic RUL prognostics is evaluated in Section 3 using metrics such as root mean square error (</w:t>
+      </w:r>
+      <w:r>
+        <w:rPr>
+          <w:b/>
+          <w:bCs/>
+          <w:color w:val="0F9ED5" w:themeColor="accent4"/>
+          <w:u w:val="single"/>
+        </w:rPr>
+        <w:fldChar w:fldCharType="begin"/>
+      </w:r>
+      <w:r>
+        <w:rPr>
+          <w:b/>
+          <w:bCs/>
+          <w:color w:val="0F9ED5" w:themeColor="accent4"/>
+          <w:u w:val="single"/>
+        </w:rPr>
+        <w:instrText xml:space="preserve"> REF _Ref165987171 \r \h  \* MERGEFORMAT </w:instrText>
+      </w:r>
+      <w:r>
+        <w:rPr>
+          <w:b/>
+          <w:bCs/>
+          <w:color w:val="0F9ED5" w:themeColor="accent4"/>
+          <w:u w:val="single"/>
+        </w:rPr>
+      </w:r>
+      <w:r>
+        <w:rPr>
+          <w:b/>
+          <w:bCs/>
+          <w:color w:val="0F9ED5" w:themeColor="accent4"/>
+          <w:u w:val="single"/>
+        </w:rPr>
+        <w:fldChar w:fldCharType="separate"/>
+      </w:r>
+      <w:r>
+        <w:rPr>
+          <w:b/>
+          <w:bCs/>
+          <w:color w:val="0F9ED5" w:themeColor="accent4"/>
+          <w:u w:val="single"/>
+        </w:rPr>
+        <w:t>3</w:t>
+      </w:r>
+      <w:r>
+        <w:rPr>
+          <w:b/>
+          <w:bCs/>
+          <w:color w:val="0F9ED5" w:themeColor="accent4"/>
+          <w:u w:val="single"/>
+        </w:rPr>
+        <w:fldChar w:fldCharType="end"/>
+      </w:r>
+      <w:r>
+        <w:t>) for mean RUL predictions, and α-coverage</w:t>
       </w:r>
       <w:r>
         <w:t xml:space="preserve"> (</w:t>
@@ -112,24 +224,15 @@
           <w:color w:val="0F9ED5" w:themeColor="accent4"/>
           <w:u w:val="single"/>
         </w:rPr>
-        <w:instrText xml:space="preserve"> REF _Ref165987009 \r \h </w:instrText>
-      </w:r>
-      <w:r>
-        <w:rPr>
-          <w:b/>
-          <w:bCs/>
-          <w:color w:val="0F9ED5" w:themeColor="accent4"/>
-          <w:u w:val="single"/>
-        </w:rPr>
-      </w:r>
-      <w:r>
-        <w:rPr>
-          <w:b/>
-          <w:bCs/>
-          <w:color w:val="0F9ED5" w:themeColor="accent4"/>
-          <w:u w:val="single"/>
-        </w:rPr>
-        <w:instrText xml:space="preserve"> \* MERGEFORMAT </w:instrText>
+        <w:instrText xml:space="preserve"> REF _Ref165987307 \r \h  \* MERGEFORMAT </w:instrText>
+      </w:r>
+      <w:r>
+        <w:rPr>
+          <w:b/>
+          <w:bCs/>
+          <w:color w:val="0F9ED5" w:themeColor="accent4"/>
+          <w:u w:val="single"/>
+        </w:rPr>
       </w:r>
       <w:r>
         <w:rPr>
@@ -147,7 +250,7 @@
           <w:color w:val="0F9ED5" w:themeColor="accent4"/>
           <w:u w:val="single"/>
         </w:rPr>
-        <w:t>2</w:t>
+        <w:t>4</w:t>
       </w:r>
       <w:r>
         <w:rPr>
@@ -162,22 +265,15 @@
         <w:t>)</w:t>
       </w:r>
       <w:r>
-        <w:t xml:space="preserve"> to estimate the probability density function of the RUL. The CNN is trained on the C-MAPSS dataset, which contains sensor data from turbofan engines. The architecture and hyperparameters</w:t>
-      </w:r>
-      <w:r>
-        <w:t xml:space="preserve"> </w:t>
-      </w:r>
-      <w:hyperlink r:id="rId5" w:history="1"/>
-      <w:r>
-        <w:t>of the CNN are detailed in subsections 2.2 and 3.1.</w:t>
-      </w:r>
-    </w:p>
-    <w:p>
-      <w:pPr>
-        <w:pStyle w:val="whitespace-pre-wrap"/>
-      </w:pPr>
-      <w:r>
-        <w:t>The performance of the probabilistic RUL prognostics is evaluated in Section 3 using metrics such as root mean square error (</w:t>
+        <w:t xml:space="preserve"> and reliability diagrams for the reliability of the probabilistic estimates. The results show that the prognostics are reliable but have uncertainty (subsection 3.3).</w:t>
+      </w:r>
+    </w:p>
+    <w:p>
+      <w:pPr>
+        <w:pStyle w:val="whitespace-pre-wrap"/>
+      </w:pPr>
+      <w:r>
+        <w:t>Section 4 presents methods for integrating the probabilistic RUL prognostics into maintenance planning. For single-component systems, a renewal-reward process is formulated to determine the optimal replacement time (subsection 4.1). For multi-component systems, an integer linear programming (</w:t>
       </w:r>
       <w:r>
         <w:rPr>
@@ -195,168 +291,15 @@
           <w:color w:val="0F9ED5" w:themeColor="accent4"/>
           <w:u w:val="single"/>
         </w:rPr>
-        <w:instrText xml:space="preserve"> REF _Ref165987171 \r \h </w:instrText>
-      </w:r>
-      <w:r>
-        <w:rPr>
-          <w:b/>
-          <w:bCs/>
-          <w:color w:val="0F9ED5" w:themeColor="accent4"/>
-          <w:u w:val="single"/>
-        </w:rPr>
-      </w:r>
-      <w:r>
-        <w:rPr>
-          <w:b/>
-          <w:bCs/>
-          <w:color w:val="0F9ED5" w:themeColor="accent4"/>
-          <w:u w:val="single"/>
-        </w:rPr>
-        <w:instrText xml:space="preserve"> \* MERGEFORMAT </w:instrText>
-      </w:r>
-      <w:r>
-        <w:rPr>
-          <w:b/>
-          <w:bCs/>
-          <w:color w:val="0F9ED5" w:themeColor="accent4"/>
-          <w:u w:val="single"/>
-        </w:rPr>
-        <w:fldChar w:fldCharType="separate"/>
-      </w:r>
-      <w:r>
-        <w:rPr>
-          <w:b/>
-          <w:bCs/>
-          <w:color w:val="0F9ED5" w:themeColor="accent4"/>
-          <w:u w:val="single"/>
-        </w:rPr>
-        <w:t>3</w:t>
-      </w:r>
-      <w:r>
-        <w:rPr>
-          <w:b/>
-          <w:bCs/>
-          <w:color w:val="0F9ED5" w:themeColor="accent4"/>
-          <w:u w:val="single"/>
-        </w:rPr>
-        <w:fldChar w:fldCharType="end"/>
-      </w:r>
-      <w:r>
-        <w:t>) for mean RUL predictions, and α-coverage</w:t>
-      </w:r>
-      <w:r>
-        <w:t xml:space="preserve"> (</w:t>
-      </w:r>
-      <w:r>
-        <w:rPr>
-          <w:b/>
-          <w:bCs/>
-          <w:color w:val="0F9ED5" w:themeColor="accent4"/>
-          <w:u w:val="single"/>
-        </w:rPr>
-        <w:fldChar w:fldCharType="begin"/>
-      </w:r>
-      <w:r>
-        <w:rPr>
-          <w:b/>
-          <w:bCs/>
-          <w:color w:val="0F9ED5" w:themeColor="accent4"/>
-          <w:u w:val="single"/>
-        </w:rPr>
-        <w:instrText xml:space="preserve"> REF _Ref165987307 \r \h </w:instrText>
-      </w:r>
-      <w:r>
-        <w:rPr>
-          <w:b/>
-          <w:bCs/>
-          <w:color w:val="0F9ED5" w:themeColor="accent4"/>
-          <w:u w:val="single"/>
-        </w:rPr>
-      </w:r>
-      <w:r>
-        <w:rPr>
-          <w:b/>
-          <w:bCs/>
-          <w:color w:val="0F9ED5" w:themeColor="accent4"/>
-          <w:u w:val="single"/>
-        </w:rPr>
-        <w:instrText xml:space="preserve"> \* MERGEFORMAT </w:instrText>
-      </w:r>
-      <w:r>
-        <w:rPr>
-          <w:b/>
-          <w:bCs/>
-          <w:color w:val="0F9ED5" w:themeColor="accent4"/>
-          <w:u w:val="single"/>
-        </w:rPr>
-        <w:fldChar w:fldCharType="separate"/>
-      </w:r>
-      <w:r>
-        <w:rPr>
-          <w:b/>
-          <w:bCs/>
-          <w:color w:val="0F9ED5" w:themeColor="accent4"/>
-          <w:u w:val="single"/>
-        </w:rPr>
-        <w:t>4</w:t>
-      </w:r>
-      <w:r>
-        <w:rPr>
-          <w:b/>
-          <w:bCs/>
-          <w:color w:val="0F9ED5" w:themeColor="accent4"/>
-          <w:u w:val="single"/>
-        </w:rPr>
-        <w:fldChar w:fldCharType="end"/>
-      </w:r>
-      <w:r>
-        <w:t>)</w:t>
-      </w:r>
-      <w:r>
-        <w:t xml:space="preserve"> and reliability diagrams for the reliability of the probabilistic estimates. The results show that the prognostics are reliable but have uncertainty (subsection 3.3).</w:t>
-      </w:r>
-    </w:p>
-    <w:p>
-      <w:pPr>
-        <w:pStyle w:val="whitespace-pre-wrap"/>
-      </w:pPr>
-      <w:r>
-        <w:t>Section 4 presents methods for integrating the probabilistic RUL prognostics into maintenance planning. For single-component systems, a renewal-reward process is formulated to determine the optimal replacement time (subsection 4.1). For multi-component systems, an integer linear programming (</w:t>
-      </w:r>
-      <w:r>
-        <w:rPr>
-          <w:b/>
-          <w:bCs/>
-          <w:color w:val="0F9ED5" w:themeColor="accent4"/>
-          <w:u w:val="single"/>
-        </w:rPr>
-        <w:fldChar w:fldCharType="begin"/>
-      </w:r>
-      <w:r>
-        <w:rPr>
-          <w:b/>
-          <w:bCs/>
-          <w:color w:val="0F9ED5" w:themeColor="accent4"/>
-          <w:u w:val="single"/>
-        </w:rPr>
-        <w:instrText xml:space="preserve"> REF _Ref165987364 \r \h </w:instrText>
-      </w:r>
-      <w:r>
-        <w:rPr>
-          <w:b/>
-          <w:bCs/>
-          <w:color w:val="0F9ED5" w:themeColor="accent4"/>
-          <w:u w:val="single"/>
-        </w:rPr>
-      </w:r>
-      <w:r>
-        <w:rPr>
-          <w:b/>
-          <w:bCs/>
-          <w:color w:val="0F9ED5" w:themeColor="accent4"/>
-          <w:u w:val="single"/>
-        </w:rPr>
-        <w:instrText xml:space="preserve"> \* MERGEFORMAT </w:instrText>
+        <w:instrText xml:space="preserve"> REF _Ref165987364 \r \h  \* MERGEFORMAT </w:instrText>
+      </w:r>
+      <w:r>
+        <w:rPr>
+          <w:b/>
+          <w:bCs/>
+          <w:color w:val="0F9ED5" w:themeColor="accent4"/>
+          <w:u w:val="single"/>
+        </w:rPr>
       </w:r>
       <w:r>
         <w:rPr>
@@ -582,6 +525,89 @@
       <w:pPr>
         <w:pStyle w:val="whitespace-pre-wrap"/>
         <w:numPr>
+          <w:ilvl w:val="2"/>
+          <w:numId w:val="1"/>
+        </w:numPr>
+      </w:pPr>
+      <w:r>
+        <w:t xml:space="preserve">Bayesian inference is a method of statistical inference in which </w:t>
+      </w:r>
+      <w:r>
+        <w:rPr>
+          <w:b/>
+          <w:bCs/>
+        </w:rPr>
+        <w:t>Bayes' theorem</w:t>
+      </w:r>
+      <w:r>
+        <w:t xml:space="preserve"> is used to update the probability for a hypothesis as more evidence or information becomes </w:t>
+      </w:r>
+      <w:proofErr w:type="gramStart"/>
+      <w:r>
+        <w:t>available</w:t>
+      </w:r>
+      <w:proofErr w:type="gramEnd"/>
+    </w:p>
+    <w:p>
+      <w:pPr>
+        <w:pStyle w:val="whitespace-pre-wrap"/>
+        <w:ind w:left="3600"/>
+      </w:pPr>
+      <w:r>
+        <w:rPr>
+          <w:noProof/>
+        </w:rPr>
+        <w:drawing>
+          <wp:inline distT="0" distB="0" distL="0" distR="0" wp14:anchorId="6EEA79A5" wp14:editId="23B614B7">
+            <wp:extent cx="1676400" cy="447675"/>
+            <wp:effectExtent l="0" t="0" r="0" b="9525"/>
+            <wp:docPr id="89129209" name="Picture 2"/>
+            <wp:cNvGraphicFramePr>
+              <a:graphicFrameLocks xmlns:a="http://schemas.openxmlformats.org/drawingml/2006/main" noChangeAspect="1"/>
+            </wp:cNvGraphicFramePr>
+            <a:graphic xmlns:a="http://schemas.openxmlformats.org/drawingml/2006/main">
+              <a:graphicData uri="http://schemas.openxmlformats.org/drawingml/2006/picture">
+                <pic:pic xmlns:pic="http://schemas.openxmlformats.org/drawingml/2006/picture">
+                  <pic:nvPicPr>
+                    <pic:cNvPr id="0" name="Picture 2"/>
+                    <pic:cNvPicPr>
+                      <a:picLocks noChangeAspect="1" noChangeArrowheads="1"/>
+                    </pic:cNvPicPr>
+                  </pic:nvPicPr>
+                  <pic:blipFill>
+                    <a:blip r:embed="rId6">
+                      <a:extLst>
+                        <a:ext uri="{28A0092B-C50C-407E-A947-70E740481C1C}">
+                          <a14:useLocalDpi xmlns:a14="http://schemas.microsoft.com/office/drawing/2010/main" val="0"/>
+                        </a:ext>
+                      </a:extLst>
+                    </a:blip>
+                    <a:srcRect/>
+                    <a:stretch>
+                      <a:fillRect/>
+                    </a:stretch>
+                  </pic:blipFill>
+                  <pic:spPr bwMode="auto">
+                    <a:xfrm>
+                      <a:off x="0" y="0"/>
+                      <a:ext cx="1676400" cy="447675"/>
+                    </a:xfrm>
+                    <a:prstGeom prst="rect">
+                      <a:avLst/>
+                    </a:prstGeom>
+                    <a:noFill/>
+                  </pic:spPr>
+                </pic:pic>
+              </a:graphicData>
+            </a:graphic>
+          </wp:inline>
+        </w:drawing>
+      </w:r>
+    </w:p>
+    <w:p>
+      <w:pPr>
+        <w:pStyle w:val="whitespace-pre-wrap"/>
+        <w:numPr>
           <w:ilvl w:val="0"/>
           <w:numId w:val="1"/>
         </w:numPr>
@@ -601,10 +627,7 @@
         </w:numPr>
       </w:pPr>
       <w:r>
-        <w:t>W</w:t>
-      </w:r>
-      <w:r>
-        <w:t>idely used metric for evaluating the accuracy of a regression model by measuring the average magnitude of the errors between the predicted and actual values, calculated as the square root of the mean of the squared differences between predictions and true values.</w:t>
+        <w:t>Widely used metric for evaluating the accuracy of a regression model by measuring the average magnitude of the errors between the predicted and actual values, calculated as the square root of the mean of the squared differences between predictions and true values.</w:t>
       </w:r>
     </w:p>
     <w:p>
@@ -657,6 +680,7 @@
         </w:numPr>
       </w:pPr>
       <w:r>
+        <w:lastRenderedPageBreak/>
         <w:t xml:space="preserve">mathematical optimization technique used to find the best solution to a linear objective function subject to linear constraints, where some or </w:t>
       </w:r>
       <w:proofErr w:type="gramStart"/>
@@ -712,7 +736,7 @@
         <w:ind w:left="2880" w:hanging="180"/>
       </w:pPr>
     </w:lvl>
-    <w:lvl w:ilvl="3" w:tplc="0409000F" w:tentative="1">
+    <w:lvl w:ilvl="3" w:tplc="0409000F">
       <w:start w:val="1"/>
       <w:numFmt w:val="decimal"/>
       <w:lvlText w:val="%4."/>

</xml_diff>